<commit_message>
docs: Adicioando os links das questoes e o relatório em pdf
</commit_message>
<xml_diff>
--- a/TP3/documentos/samuel_hermany_DR4_TP3.docx
+++ b/TP3/documentos/samuel_hermany_DR4_TP3.docx
@@ -4545,6 +4545,16 @@
         <w:t>Classe base de evento:</w:t>
       </w:r>
     </w:p>
+    <w:p>
+      <w:hyperlink r:id="rId8" w:history="1">
+        <w:r>
+          <w:rPr>
+            <w:rStyle w:val="Hyperlink"/>
+          </w:rPr>
+          <w:t>https://github.com/faculdade-infnet/V-2-DDD_e_Arquitetura-de-Softwares-Escalaveis-com-Java/blob/main/TP3/TP3-projeto/src/main/java/br/edu/infnet/event/BaseEvent.java</w:t>
+        </w:r>
+      </w:hyperlink>
+    </w:p>
     <w:p/>
     <w:p>
       <w:pPr>
@@ -4554,6 +4564,16 @@
         <w:t xml:space="preserve">Classe base de command: </w:t>
       </w:r>
     </w:p>
+    <w:p>
+      <w:hyperlink r:id="rId9" w:history="1">
+        <w:r>
+          <w:rPr>
+            <w:rStyle w:val="Hyperlink"/>
+          </w:rPr>
+          <w:t>https://github.com/faculdade-infnet/V-2-DDD_e_Arquitetura-de-Softwares-Escalaveis-com-Java/blob/main/TP3/TP3-projeto/src/main/java/br/edu/infnet/command/BaseCommand.java</w:t>
+        </w:r>
+      </w:hyperlink>
+    </w:p>
     <w:p/>
     <w:p>
       <w:pPr>
@@ -4563,6 +4583,16 @@
         <w:t>Classe de evento:</w:t>
       </w:r>
     </w:p>
+    <w:p>
+      <w:hyperlink r:id="rId10" w:history="1">
+        <w:r>
+          <w:rPr>
+            <w:rStyle w:val="Hyperlink"/>
+          </w:rPr>
+          <w:t>https://github.com/faculdade-infnet/V-2-DDD_e_Arquitetura-de-Softwares-Escalaveis-com-Java/blob/main/TP3/TP3-projeto/src/main/java/br/edu/infnet/event/PedidoCriadoEvent.java</w:t>
+        </w:r>
+      </w:hyperlink>
+    </w:p>
     <w:p/>
     <w:p>
       <w:pPr>
@@ -4572,6 +4602,16 @@
         <w:t xml:space="preserve">Classe de command: </w:t>
       </w:r>
     </w:p>
+    <w:p>
+      <w:hyperlink r:id="rId11" w:history="1">
+        <w:r>
+          <w:rPr>
+            <w:rStyle w:val="Hyperlink"/>
+          </w:rPr>
+          <w:t>https://github.com/faculdade-infnet/V-2-DDD_e_Arquitetura-de-Softwares-Escalaveis-com-Java/blob/main/TP3/TP3-projeto/src/main/java/br/edu/infnet/command/CriarPedidoCommand.java</w:t>
+        </w:r>
+      </w:hyperlink>
+    </w:p>
     <w:p/>
     <w:p>
       <w:pPr>
@@ -4581,6 +4621,16 @@
         <w:t xml:space="preserve">Classe command service: </w:t>
       </w:r>
     </w:p>
+    <w:p>
+      <w:hyperlink r:id="rId12" w:history="1">
+        <w:r>
+          <w:rPr>
+            <w:rStyle w:val="Hyperlink"/>
+          </w:rPr>
+          <w:t>https://github.com/faculdade-infnet/V-2-DDD_e_Arquitetura-de-Softwares-Escalaveis-com-Java/blob/main/TP3/TP3-projeto/src/main/java/br/edu/infnet/service/PedidoCommandServiceImpl.java</w:t>
+        </w:r>
+      </w:hyperlink>
+    </w:p>
     <w:p/>
     <w:p>
       <w:pPr>
@@ -4590,6 +4640,16 @@
         <w:t>Classe do agregado 1:</w:t>
       </w:r>
     </w:p>
+    <w:p>
+      <w:hyperlink r:id="rId13" w:history="1">
+        <w:r>
+          <w:rPr>
+            <w:rStyle w:val="Hyperlink"/>
+          </w:rPr>
+          <w:t>https://github.com/faculdade-infnet/V-2-DDD_e_Arquitetura-de-Softwares-Escalaveis-com-Java/blob/main/TP3/TP3-projeto/src/main/java/br/edu/infnet/model/Pedido.java</w:t>
+        </w:r>
+      </w:hyperlink>
+    </w:p>
     <w:p/>
     <w:p>
       <w:pPr>
@@ -4599,16 +4659,91 @@
         <w:t>Classe do agregado 2:</w:t>
       </w:r>
     </w:p>
+    <w:p>
+      <w:hyperlink r:id="rId14" w:history="1">
+        <w:r>
+          <w:rPr>
+            <w:rStyle w:val="Hyperlink"/>
+          </w:rPr>
+          <w:t>https://github.com/faculdade-infnet/V-2-DDD_e_Arquitetura-de-Softwares-Escalaveis-com-Java/blob/main/TP3/TP3-projeto/src/main/java/br/edu/infnet/event/PedidoEventHandler.java</w:t>
+        </w:r>
+      </w:hyperlink>
+    </w:p>
     <w:p/>
     <w:p>
       <w:pPr>
         <w:pStyle w:val="Heading1"/>
       </w:pPr>
       <w:r>
-        <w:t>Classe query service 1</w:t>
+        <w:t>Classe query service 1:</w:t>
       </w:r>
+    </w:p>
+    <w:p>
+      <w:hyperlink r:id="rId15" w:history="1">
+        <w:r>
+          <w:rPr>
+            <w:rStyle w:val="Hyperlink"/>
+          </w:rPr>
+          <w:t>https://github.com/faculdade-infnet/V-2-DDD_e_Arquitetura-de-Softwares-Escalaveis-com-Java/blob/main/TP3/TP3-projeto/src/main/java/br/edu/infnet/service/PedidoQueryService.java</w:t>
+        </w:r>
+      </w:hyperlink>
+    </w:p>
+    <w:p/>
+    <w:p>
+      <w:pPr>
+        <w:shd w:val="clear" w:color="auto" w:fill="000000" w:themeFill="text1"/>
+      </w:pPr>
       <w:r>
-        <w:t>:</w:t>
+        <w:lastRenderedPageBreak/>
+        <w:t xml:space="preserve">    @Override</w:t>
+      </w:r>
+    </w:p>
+    <w:p>
+      <w:pPr>
+        <w:shd w:val="clear" w:color="auto" w:fill="000000" w:themeFill="text1"/>
+      </w:pPr>
+      <w:r>
+        <w:t xml:space="preserve">    public List&lt;Object&gt; listarEventos(String id) {</w:t>
+      </w:r>
+    </w:p>
+    <w:p>
+      <w:pPr>
+        <w:shd w:val="clear" w:color="auto" w:fill="000000" w:themeFill="text1"/>
+      </w:pPr>
+      <w:r>
+        <w:t xml:space="preserve">        List&lt;Object&gt; retorno = eventStore.readEvents(id, 0)</w:t>
+      </w:r>
+    </w:p>
+    <w:p>
+      <w:pPr>
+        <w:shd w:val="clear" w:color="auto" w:fill="000000" w:themeFill="text1"/>
+      </w:pPr>
+      <w:r>
+        <w:t xml:space="preserve">                .asStream()</w:t>
+      </w:r>
+    </w:p>
+    <w:p>
+      <w:pPr>
+        <w:shd w:val="clear" w:color="auto" w:fill="000000" w:themeFill="text1"/>
+      </w:pPr>
+      <w:r>
+        <w:t xml:space="preserve">                .map(record -&gt; record.getPayload()).collect(Collectors.toList());</w:t>
+      </w:r>
+    </w:p>
+    <w:p>
+      <w:pPr>
+        <w:shd w:val="clear" w:color="auto" w:fill="000000" w:themeFill="text1"/>
+      </w:pPr>
+      <w:r>
+        <w:t xml:space="preserve">        return retorno;</w:t>
+      </w:r>
+    </w:p>
+    <w:p>
+      <w:pPr>
+        <w:shd w:val="clear" w:color="auto" w:fill="000000" w:themeFill="text1"/>
+      </w:pPr>
+      <w:r>
+        <w:t xml:space="preserve">    }</w:t>
       </w:r>
     </w:p>
     <w:p/>
@@ -4620,6 +4755,16 @@
         <w:t xml:space="preserve">Interface repository: </w:t>
       </w:r>
     </w:p>
+    <w:p>
+      <w:hyperlink r:id="rId16" w:history="1">
+        <w:r>
+          <w:rPr>
+            <w:rStyle w:val="Hyperlink"/>
+          </w:rPr>
+          <w:t>https://github.com/faculdade-infnet/V-2-DDD_e_Arquitetura-de-Softwares-Escalaveis-com-Java/blob/main/TP3/TP3-projeto/src/main/java/br/edu/infnet/repository/PedidoRepository.java</w:t>
+        </w:r>
+      </w:hyperlink>
+    </w:p>
     <w:p/>
     <w:p>
       <w:pPr>
@@ -4629,7 +4774,41 @@
         <w:t>Classe query service 2:</w:t>
       </w:r>
     </w:p>
+    <w:p>
+      <w:hyperlink r:id="rId17" w:history="1">
+        <w:r>
+          <w:rPr>
+            <w:rStyle w:val="Hyperlink"/>
+          </w:rPr>
+          <w:t>https://github.com/faculdade-infnet/V-2-DDD_e_Arquitetura-de-Softwares-Escalaveis-com-Java/blob/main/TP3/TP3-projeto/src/main/java/br/edu/infnet/service/PedidoQueryService.java</w:t>
+        </w:r>
+      </w:hyperlink>
+    </w:p>
     <w:p/>
+    <w:p>
+      <w:pPr>
+        <w:shd w:val="clear" w:color="auto" w:fill="000000" w:themeFill="text1"/>
+      </w:pPr>
+      <w:r>
+        <w:t xml:space="preserve">    public Optional&lt;Pedido&gt; obterPorId(String id) {</w:t>
+      </w:r>
+    </w:p>
+    <w:p>
+      <w:pPr>
+        <w:shd w:val="clear" w:color="auto" w:fill="000000" w:themeFill="text1"/>
+      </w:pPr>
+      <w:r>
+        <w:t xml:space="preserve">        return pedidoRepository.findById(Long.valueOf(id));</w:t>
+      </w:r>
+    </w:p>
+    <w:p>
+      <w:pPr>
+        <w:shd w:val="clear" w:color="auto" w:fill="000000" w:themeFill="text1"/>
+      </w:pPr>
+      <w:r>
+        <w:t xml:space="preserve">    }</w:t>
+      </w:r>
+    </w:p>
     <w:p>
       <w:pPr>
         <w:pStyle w:val="Heading1"/>
@@ -4638,6 +4817,16 @@
         <w:t>Classe Rest Controller 1:</w:t>
       </w:r>
     </w:p>
+    <w:p>
+      <w:hyperlink r:id="rId18" w:history="1">
+        <w:r>
+          <w:rPr>
+            <w:rStyle w:val="Hyperlink"/>
+          </w:rPr>
+          <w:t>https://github.com/faculdade-infnet/V-2-DDD_e_Arquitetura-de-Softwares-Escalaveis-com-Java/blob/main/TP3/TP3-projeto/src/main/java/br/edu/infnet/controller/PedidoCommandController.java</w:t>
+        </w:r>
+      </w:hyperlink>
+    </w:p>
     <w:p/>
     <w:p>
       <w:pPr>
@@ -4647,6 +4836,17 @@
         <w:t>Classe Rest Controller:</w:t>
       </w:r>
     </w:p>
+    <w:p>
+      <w:hyperlink r:id="rId19" w:history="1">
+        <w:r>
+          <w:rPr>
+            <w:rStyle w:val="Hyperlink"/>
+          </w:rPr>
+          <w:t>https://github.com/faculdade-infnet/V-2-DDD_e_Arquitetura-de-Softwares-Escalaveis-com-Java/blob/main/TP3/TP3-projeto/src/main/java/br/edu/infnet/controller/PedidoQueryController.java</w:t>
+        </w:r>
+      </w:hyperlink>
+    </w:p>
+    <w:p/>
     <w:sectPr>
       <w:pgSz w:w="11906" w:h="16838"/>
       <w:pgMar w:top="851" w:right="851" w:bottom="851" w:left="851" w:header="709" w:footer="709" w:gutter="0"/>

</xml_diff>